<commit_message>
defesa do relatorio pdf
</commit_message>
<xml_diff>
--- a/assignment#3/relatorio.docx
+++ b/assignment#3/relatorio.docx
@@ -4496,7 +4496,7 @@
       </w:r>
       <w:proofErr w:type="spellEnd"/>
       <w:r>
-        <w:t xml:space="preserve"> excede um certo limiar, que segundo a análise inicial é de 5%). É calculada estimando, para cada registo i, a sua probabilidade de ser </w:t>
+        <w:t xml:space="preserve"> excede um certo limiar, que segundo a análise inicial é de 5%. É calculada estimando, para cada registo i, a sua probabilidade de ser </w:t>
       </w:r>
       <w:proofErr w:type="spellStart"/>
       <w:r>
@@ -11687,7 +11687,13 @@
     </w:p>
     <w:p>
       <w:r>
-        <w:t xml:space="preserve">Concluímos que todas as configurações demostram um compromisso razoável entre utilidade e privacidade para análises agregadas. A configuração (k = 5, t = 0.2) tem uma proteção à privacidade melhor, mas os dados são mais distortidos. A configuração (k = 5, t = 0.15) preserva mais </w:t>
+        <w:t xml:space="preserve">Concluímos que todas as configurações demostram um compromisso razoável entre utilidade e privacidade para análises agregadas. A configuração (k = 5, t = 0.2) tem uma proteção à privacidade melhor, mas os dados são mais distortidos. A configuração (k = </w:t>
+      </w:r>
+      <w:r>
+        <w:t>3</w:t>
+      </w:r>
+      <w:r>
+        <w:t xml:space="preserve">, t = 0.15) preserva mais </w:t>
       </w:r>
       <w:r>
         <w:t>detalhes,</w:t>
@@ -15995,35 +16001,13 @@
         <w:t xml:space="preserve">), </w:t>
       </w:r>
       <w:r>
-        <w:t>a qualidade foi exatamente igual a configuração dois (</w:t>
-      </w:r>
-      <w:r>
-        <w:rPr>
-          <w:i/>
-          <w:iCs/>
-        </w:rPr>
-        <w:t>age</w:t>
-      </w:r>
-      <w:r>
-        <w:t>=</w:t>
-      </w:r>
-      <w:r>
-        <w:t xml:space="preserve">0.8 e </w:t>
-      </w:r>
-      <w:proofErr w:type="spellStart"/>
-      <w:r>
-        <w:rPr>
-          <w:i/>
-          <w:iCs/>
-        </w:rPr>
-        <w:t>sex</w:t>
-      </w:r>
-      <w:proofErr w:type="spellEnd"/>
-      <w:r>
-        <w:t>=</w:t>
-      </w:r>
-      <w:r>
-        <w:t>0.2).</w:t>
+        <w:t xml:space="preserve">a qualidade foi exatamente igual a configuração </w:t>
+      </w:r>
+      <w:r>
+        <w:t>um (padrão)</w:t>
+      </w:r>
+      <w:r>
+        <w:t>.</w:t>
       </w:r>
     </w:p>
     <w:p>

</xml_diff>